<commit_message>
Update Before the World End chara details.docx
</commit_message>
<xml_diff>
--- a/script/Before the World End chara details.docx
+++ b/script/Before the World End chara details.docx
@@ -977,18 +977,7 @@
           <w:szCs w:val="24"/>
           <w:lang w:val="en-US"/>
         </w:rPr>
-        <w:t>3 mm… mikir d</w:t>
-      </w:r>
-      <w:bookmarkStart w:id="0" w:name="_GoBack"/>
-      <w:bookmarkEnd w:id="0"/>
-      <w:r>
-        <w:rPr>
-          <w:rFonts w:hint="default"/>
-          <w:sz w:val="24"/>
-          <w:szCs w:val="24"/>
-          <w:lang w:val="en-US"/>
-        </w:rPr>
-        <w:t>ulu</w:t>
+        <w:t>3 mm… mikir dulu</w:t>
       </w:r>
     </w:p>
     <w:p>
@@ -1144,7 +1133,18 @@
           <w:szCs w:val="24"/>
           <w:lang w:val="en-US"/>
         </w:rPr>
-        <w:t xml:space="preserve">3  mikir dulu </w:t>
+        <w:t xml:space="preserve">3 </w:t>
+      </w:r>
+      <w:bookmarkStart w:id="0" w:name="_GoBack"/>
+      <w:bookmarkEnd w:id="0"/>
+      <w:r>
+        <w:rPr>
+          <w:rFonts w:hint="default"/>
+          <w:sz w:val="24"/>
+          <w:szCs w:val="24"/>
+          <w:lang w:val="en-US"/>
+        </w:rPr>
+        <w:t xml:space="preserve"> </w:t>
       </w:r>
     </w:p>
     <w:p>

</xml_diff>